<commit_message>
Update CD experiment docs and add new PDF
Updated all CD Experiment 1-8 Word documents with new changes. Added a new PDF file: Sandesh Varma CH.EN.U4CSE22078.pdf.
</commit_message>
<xml_diff>
--- a/CD Experiment 2.docx
+++ b/CD Experiment 2.docx
@@ -8,26 +8,14 @@
         <w:spacing w:before="0" w:beforeAutospacing="0" w:after="160" w:afterAutospacing="0"/>
         <w:textAlignment w:val="baseline"/>
       </w:pPr>
+      <w:bookmarkStart w:id="0" w:name="_GoBack"/>
+      <w:bookmarkEnd w:id="0"/>
       <w:r>
         <w:rPr>
           <w:rStyle w:val="normaltextrun"/>
           <w:rFonts w:ascii="Aptos" w:eastAsiaTheme="majorEastAsia" w:hAnsi="Aptos"/>
         </w:rPr>
-        <w:t>Name: Sandesh Varma                                        </w:t>
-      </w:r>
-      <w:r>
-        <w:rPr>
-          <w:rStyle w:val="normaltextrun"/>
-          <w:rFonts w:ascii="Aptos" w:eastAsiaTheme="majorEastAsia" w:hAnsi="Aptos"/>
-        </w:rPr>
-        <w:t>                           </w:t>
-      </w:r>
-      <w:r>
-        <w:rPr>
-          <w:rStyle w:val="normaltextrun"/>
-          <w:rFonts w:ascii="Aptos" w:eastAsiaTheme="majorEastAsia" w:hAnsi="Aptos"/>
-        </w:rPr>
-        <w:t xml:space="preserve">Date: </w:t>
+        <w:t xml:space="preserve">Name: Sandesh Varma                                                                   Date: </w:t>
       </w:r>
       <w:r>
         <w:rPr>
@@ -578,10 +566,7 @@
         <w:t> </w:t>
       </w:r>
     </w:p>
-    <w:p>
-      <w:bookmarkStart w:id="0" w:name="_GoBack"/>
-      <w:bookmarkEnd w:id="0"/>
-    </w:p>
+    <w:p/>
     <w:p>
       <w:pPr>
         <w:pStyle w:val="ListParagraph"/>
@@ -928,6 +913,12 @@
       <w:footerReference w:type="first" r:id="rId16"/>
       <w:pgSz w:w="11906" w:h="16838"/>
       <w:pgMar w:top="1440" w:right="1440" w:bottom="1440" w:left="1440" w:header="720" w:footer="720" w:gutter="0"/>
+      <w:pgBorders w:offsetFrom="page">
+        <w:top w:val="single" w:sz="4" w:space="24" w:color="auto"/>
+        <w:left w:val="single" w:sz="4" w:space="24" w:color="auto"/>
+        <w:bottom w:val="single" w:sz="4" w:space="24" w:color="auto"/>
+        <w:right w:val="single" w:sz="4" w:space="24" w:color="auto"/>
+      </w:pgBorders>
       <w:cols w:space="720"/>
       <w:titlePg/>
       <w:docGrid w:linePitch="360"/>
@@ -3191,7 +3182,7 @@
   <a:extraClrSchemeLst/>
   <a:extLst>
     <a:ext uri="{05A4C25C-085E-4340-85A3-A5531E510DB2}">
-      <thm15:themeFamily xmlns:thm15="http://schemas.microsoft.com/office/thememl/2012/main" xmlns="" name="Office Theme" id="{62F939B6-93AF-4DB8-9C6B-D6C7DFDC589F}" vid="{4A3C46E8-61CC-4603-A589-7422A47A8E4A}"/>
+      <thm15:themeFamily xmlns="" xmlns:thm15="http://schemas.microsoft.com/office/thememl/2012/main" name="Office Theme" id="{62F939B6-93AF-4DB8-9C6B-D6C7DFDC589F}" vid="{4A3C46E8-61CC-4603-A589-7422A47A8E4A}"/>
     </a:ext>
   </a:extLst>
 </a:theme>

</xml_diff>